<commit_message>
adding values to table and calculation
</commit_message>
<xml_diff>
--- a/src/main/resources/templates/template_receipt.docx
+++ b/src/main/resources/templates/template_receipt.docx
@@ -2298,7 +2298,6 @@
         <w:tabs>
           <w:tab w:val="left" w:leader="none" w:pos="7395"/>
         </w:tabs>
-        <w:jc w:val="both"/>
         <w:rPr/>
       </w:pPr>
       <w:r>
@@ -2307,26 +2306,17 @@
           <w:szCs w:val="20"/>
           <w:rtl w:val="0"/>
         </w:rPr>
-        <w:t xml:space="preserve">CARMEN JULIA TAVAREZ</w:t>
-        <w:tab/>
-        <w:t xml:space="preserve">[</w:t>
+        <w:t xml:space="preserve">CARMEN JULIA TAVAREZ                                                                                        </w:t>
       </w:r>
       <w:r>
         <w:rPr>
+          <w:rFonts w:ascii="Arial Black" w:cs="Arial Black" w:eastAsia="Arial Black" w:hAnsi="Arial Black"/>
           <w:b w:val="1"/>
-          <w:sz w:val="20"/>
-          <w:szCs w:val="20"/>
+          <w:sz w:val="16"/>
+          <w:szCs w:val="16"/>
           <w:rtl w:val="0"/>
         </w:rPr>
-        <w:t xml:space="preserve">CLIENT_NAME</w:t>
-      </w:r>
-      <w:r>
-        <w:rPr>
-          <w:sz w:val="20"/>
-          <w:szCs w:val="20"/>
-          <w:rtl w:val="0"/>
-        </w:rPr>
-        <w:t xml:space="preserve">]</w:t>
+        <w:t xml:space="preserve">[SIGNATURE]</w:t>
       </w:r>
       <w:r>
         <w:rPr>

</xml_diff>

<commit_message>
adding expiration date and fixing NCF
</commit_message>
<xml_diff>
--- a/src/main/resources/templates/template_receipt.docx
+++ b/src/main/resources/templates/template_receipt.docx
@@ -174,7 +174,7 @@
         </w:rPr>
         <w:t xml:space="preserve">ABOGADOS </w:t>
         <w:tab/>
-        <w:t xml:space="preserve">                                 NCF: [NCF]</w:t>
+        <w:t xml:space="preserve">                        NCF: [NCF]</w:t>
       </w:r>
     </w:p>
     <w:p>
@@ -12781,12 +12781,12 @@
               <wp:extent cx="3201670" cy="1412875"/>
               <wp:effectExtent b="0" l="0" r="0" t="0"/>
               <wp:wrapNone/>
-              <wp:docPr id="36" name="image4.png"/>
+              <wp:docPr id="36" name="image5.png"/>
               <a:graphic>
                 <a:graphicData uri="http://schemas.openxmlformats.org/drawingml/2006/picture">
                   <pic:pic>
                     <pic:nvPicPr>
-                      <pic:cNvPr id="0" name="image4.png"/>
+                      <pic:cNvPr id="0" name="image5.png"/>
                       <pic:cNvPicPr preferRelativeResize="0"/>
                     </pic:nvPicPr>
                     <pic:blipFill>

</xml_diff>